<commit_message>
Add steps to complete project in docs
</commit_message>
<xml_diff>
--- a/Docs/Specifications & Features.docx
+++ b/Docs/Specifications & Features.docx
@@ -2832,6 +2832,11 @@
       </w:r>
     </w:p>
     <w:p>
+      <w:pPr>
+        <w:rPr>
+          <w:rFonts w:ascii="Segoe UI Emoji" w:hAnsi="Segoe UI Emoji" w:cs="Segoe UI Emoji"/>
+        </w:rPr>
+      </w:pPr>
       <w:r>
         <w:rPr>
           <w:rFonts w:ascii="Segoe UI Emoji" w:hAnsi="Segoe UI Emoji" w:cs="Segoe UI Emoji"/>
@@ -2856,6 +2861,375 @@
           <w:rFonts w:ascii="Segoe UI Emoji" w:hAnsi="Segoe UI Emoji" w:cs="Segoe UI Emoji"/>
         </w:rPr>
         <w:t>🚀</w:t>
+      </w:r>
+    </w:p>
+    <w:p>
+      <w:pPr>
+        <w:rPr>
+          <w:rFonts w:ascii="Segoe UI Emoji" w:hAnsi="Segoe UI Emoji" w:cs="Segoe UI Emoji"/>
+        </w:rPr>
+      </w:pPr>
+      <w:r>
+        <w:rPr>
+          <w:rFonts w:ascii="Segoe UI Emoji" w:hAnsi="Segoe UI Emoji" w:cs="Segoe UI Emoji"/>
+        </w:rPr>
+        <w:br w:type="page"/>
+      </w:r>
+    </w:p>
+    <w:p>
+      <w:pPr>
+        <w:jc w:val="center"/>
+        <w:rPr>
+          <w:b/>
+          <w:bCs/>
+          <w:sz w:val="32"/>
+          <w:szCs w:val="32"/>
+          <w:u w:val="single"/>
+        </w:rPr>
+      </w:pPr>
+      <w:r>
+        <w:rPr>
+          <w:b/>
+          <w:bCs/>
+          <w:sz w:val="32"/>
+          <w:szCs w:val="32"/>
+          <w:u w:val="single"/>
+        </w:rPr>
+        <w:lastRenderedPageBreak/>
+        <w:t>S</w:t>
+      </w:r>
+      <w:r>
+        <w:rPr>
+          <w:b/>
+          <w:bCs/>
+          <w:sz w:val="32"/>
+          <w:szCs w:val="32"/>
+          <w:u w:val="single"/>
+        </w:rPr>
+        <w:t>teps to complete the project:</w:t>
+      </w:r>
+    </w:p>
+    <w:p/>
+    <w:p>
+      <w:pPr>
+        <w:pStyle w:val="ListParagraph"/>
+        <w:numPr>
+          <w:ilvl w:val="1"/>
+          <w:numId w:val="13"/>
+        </w:numPr>
+      </w:pPr>
+      <w:r>
+        <w:rPr>
+          <w:b/>
+          <w:bCs/>
+          <w:sz w:val="24"/>
+          <w:szCs w:val="24"/>
+        </w:rPr>
+        <w:t>Home page and offer adding by Admin:</w:t>
+      </w:r>
+      <w:r>
+        <w:t xml:space="preserve"> Make the first home page for the customer and basic structure for the admin. Do the task of offer banner on the home page first, when the admin adds the offer from the backend the user will able to see it on the front-end and when he deletes it then it will also be invisible and customer will see the initial home page.</w:t>
+      </w:r>
+    </w:p>
+    <w:p>
+      <w:pPr>
+        <w:pStyle w:val="ListParagraph"/>
+        <w:ind w:left="2160"/>
+      </w:pPr>
+      <w:r>
+        <w:t xml:space="preserve">Pages to make: </w:t>
+      </w:r>
+    </w:p>
+    <w:p>
+      <w:pPr>
+        <w:pStyle w:val="ListParagraph"/>
+        <w:numPr>
+          <w:ilvl w:val="2"/>
+          <w:numId w:val="13"/>
+        </w:numPr>
+      </w:pPr>
+      <w:r>
+        <w:t>1. Customer home page (without offer)</w:t>
+      </w:r>
+    </w:p>
+    <w:p>
+      <w:pPr>
+        <w:pStyle w:val="ListParagraph"/>
+        <w:numPr>
+          <w:ilvl w:val="2"/>
+          <w:numId w:val="13"/>
+        </w:numPr>
+      </w:pPr>
+      <w:r>
+        <w:t>2. Customer home page (with offer)</w:t>
+      </w:r>
+    </w:p>
+    <w:p>
+      <w:pPr>
+        <w:pStyle w:val="ListParagraph"/>
+        <w:numPr>
+          <w:ilvl w:val="2"/>
+          <w:numId w:val="13"/>
+        </w:numPr>
+      </w:pPr>
+      <w:r>
+        <w:t>3. Admin basic structure and offer page. (Admin home page will contain nothing at this point but he will be able to navigate to the offer page, the offer page will be ready and he can add or delete offer.)</w:t>
+      </w:r>
+    </w:p>
+    <w:p>
+      <w:pPr>
+        <w:pStyle w:val="ListParagraph"/>
+        <w:numPr>
+          <w:ilvl w:val="1"/>
+          <w:numId w:val="13"/>
+        </w:numPr>
+        <w:rPr>
+          <w:b/>
+          <w:bCs/>
+        </w:rPr>
+      </w:pPr>
+      <w:r>
+        <w:rPr>
+          <w:b/>
+          <w:bCs/>
+          <w:sz w:val="24"/>
+          <w:szCs w:val="24"/>
+        </w:rPr>
+        <w:t>Contact us page (for customers):</w:t>
+      </w:r>
+      <w:r>
+        <w:rPr>
+          <w:b/>
+          <w:bCs/>
+          <w:sz w:val="24"/>
+          <w:szCs w:val="24"/>
+        </w:rPr>
+        <w:t xml:space="preserve"> </w:t>
+      </w:r>
+      <w:r>
+        <w:t xml:space="preserve">User interface as per the design and the </w:t>
+      </w:r>
+      <w:r>
+        <w:t>Api</w:t>
+      </w:r>
+      <w:r>
+        <w:t xml:space="preserve"> for </w:t>
+      </w:r>
+      <w:r>
+        <w:t>map, WhatsApp</w:t>
+      </w:r>
+      <w:r>
+        <w:t xml:space="preserve"> and calling</w:t>
+      </w:r>
+      <w:r>
+        <w:t xml:space="preserve"> integrated. </w:t>
+      </w:r>
+    </w:p>
+    <w:p>
+      <w:pPr>
+        <w:pStyle w:val="ListParagraph"/>
+        <w:numPr>
+          <w:ilvl w:val="1"/>
+          <w:numId w:val="13"/>
+        </w:numPr>
+        <w:rPr>
+          <w:b/>
+          <w:bCs/>
+        </w:rPr>
+      </w:pPr>
+      <w:r>
+        <w:rPr>
+          <w:b/>
+          <w:bCs/>
+          <w:sz w:val="24"/>
+          <w:szCs w:val="24"/>
+        </w:rPr>
+        <w:t>Decide which products we are going to keep in our inventory:</w:t>
+      </w:r>
+      <w:r>
+        <w:rPr>
+          <w:b/>
+          <w:bCs/>
+        </w:rPr>
+        <w:t xml:space="preserve"> </w:t>
+      </w:r>
+      <w:r>
+        <w:t xml:space="preserve">Categories of products, in each category what different products will be there. Prices of the products and also their quantity (either they are measured in kg or in litres). </w:t>
+      </w:r>
+      <w:proofErr w:type="gramStart"/>
+      <w:r>
+        <w:t>Also</w:t>
+      </w:r>
+      <w:proofErr w:type="gramEnd"/>
+      <w:r>
+        <w:t xml:space="preserve"> for example if there is ‘Shrikhand’ then what will be the different quantities are available in our inventory? 1kg, 0.5kg, 2kg etc. and of which brand.</w:t>
+      </w:r>
+    </w:p>
+    <w:p>
+      <w:pPr>
+        <w:pStyle w:val="ListParagraph"/>
+        <w:numPr>
+          <w:ilvl w:val="1"/>
+          <w:numId w:val="13"/>
+        </w:numPr>
+        <w:rPr>
+          <w:b/>
+          <w:bCs/>
+        </w:rPr>
+      </w:pPr>
+      <w:r>
+        <w:rPr>
+          <w:b/>
+          <w:bCs/>
+          <w:sz w:val="24"/>
+          <w:szCs w:val="24"/>
+        </w:rPr>
+        <w:t>Add products on the page:</w:t>
+      </w:r>
+      <w:r>
+        <w:rPr>
+          <w:b/>
+          <w:bCs/>
+        </w:rPr>
+        <w:t xml:space="preserve"> </w:t>
+      </w:r>
+      <w:r>
+        <w:t xml:space="preserve">Make the shop page or categories page frontend and the inventory page frontend for the admin. Then add all the products at the admin side and let him control which products will be in our online shop and in how much quantity. </w:t>
+      </w:r>
+      <w:r>
+        <w:t xml:space="preserve">Initially according to the list given by him we will add the products then he can edit the quantity available, sold out or not and also if he wants to add a new product he can add it. </w:t>
+      </w:r>
+      <w:r>
+        <w:rPr>
+          <w:highlight w:val="yellow"/>
+        </w:rPr>
+        <w:t>Based on some algorithms or using something I don’t know what we are going to use but, if possible, let’s add the trending products as separate section and suggested products in the cart.</w:t>
+      </w:r>
+      <w:r>
+        <w:t xml:space="preserve"> </w:t>
+      </w:r>
+      <w:r>
+        <w:t>Also,</w:t>
+      </w:r>
+      <w:r>
+        <w:t xml:space="preserve"> if there are special offers on some specific products only then it should be shown in the special offer section of the page.</w:t>
+      </w:r>
+    </w:p>
+    <w:p>
+      <w:pPr>
+        <w:pStyle w:val="ListParagraph"/>
+        <w:numPr>
+          <w:ilvl w:val="1"/>
+          <w:numId w:val="13"/>
+        </w:numPr>
+        <w:rPr>
+          <w:b/>
+          <w:bCs/>
+          <w:sz w:val="24"/>
+          <w:szCs w:val="24"/>
+        </w:rPr>
+      </w:pPr>
+      <w:r>
+        <w:rPr>
+          <w:b/>
+          <w:bCs/>
+          <w:sz w:val="24"/>
+          <w:szCs w:val="24"/>
+        </w:rPr>
+        <w:t>Make separate product page</w:t>
+      </w:r>
+      <w:r>
+        <w:rPr>
+          <w:b/>
+          <w:bCs/>
+          <w:sz w:val="24"/>
+          <w:szCs w:val="24"/>
+        </w:rPr>
+        <w:t xml:space="preserve"> (like for milk/yoghurt)</w:t>
+      </w:r>
+      <w:r>
+        <w:rPr>
+          <w:b/>
+          <w:bCs/>
+          <w:sz w:val="24"/>
+          <w:szCs w:val="24"/>
+        </w:rPr>
+        <w:t xml:space="preserve">: </w:t>
+      </w:r>
+      <w:r>
+        <w:t>Based on the list which we have made in the section (3) we will make separate user interface page for separate category products. Add the search functionality. In milk also if we have different categories then we will divide the page according to different categories. For example: Amul, Mother Dairy, Chitle, Cow, Buffalo milks etc.</w:t>
+      </w:r>
+    </w:p>
+    <w:p>
+      <w:pPr>
+        <w:pStyle w:val="ListParagraph"/>
+        <w:numPr>
+          <w:ilvl w:val="1"/>
+          <w:numId w:val="13"/>
+        </w:numPr>
+        <w:rPr>
+          <w:b/>
+          <w:bCs/>
+          <w:sz w:val="24"/>
+          <w:szCs w:val="24"/>
+        </w:rPr>
+      </w:pPr>
+      <w:r>
+        <w:rPr>
+          <w:b/>
+          <w:bCs/>
+          <w:sz w:val="24"/>
+          <w:szCs w:val="24"/>
+        </w:rPr>
+        <w:t xml:space="preserve">Cart Page: </w:t>
+      </w:r>
+      <w:r>
+        <w:t>We have to first make the user interface of the cart page as per the design. Then when we click on ‘add to cart’ on any product then we should be able to see the product in the cart. Products subtotal and grand total should be matched very well. Promo code functionality should be tested using demo promo codes. The discount should be applied and the reduced cost of products must be visible and calculated correctly.</w:t>
+      </w:r>
+    </w:p>
+    <w:p>
+      <w:pPr>
+        <w:pStyle w:val="ListParagraph"/>
+        <w:numPr>
+          <w:ilvl w:val="1"/>
+          <w:numId w:val="13"/>
+        </w:numPr>
+        <w:rPr>
+          <w:b/>
+          <w:bCs/>
+          <w:sz w:val="24"/>
+          <w:szCs w:val="24"/>
+        </w:rPr>
+      </w:pPr>
+      <w:r>
+        <w:rPr>
+          <w:b/>
+          <w:bCs/>
+          <w:sz w:val="24"/>
+          <w:szCs w:val="24"/>
+        </w:rPr>
+        <w:t xml:space="preserve">Testing delivery on off by admin and </w:t>
+      </w:r>
+      <w:r>
+        <w:rPr>
+          <w:b/>
+          <w:bCs/>
+          <w:sz w:val="24"/>
+          <w:szCs w:val="24"/>
+        </w:rPr>
+        <w:t>its</w:t>
+      </w:r>
+      <w:r>
+        <w:rPr>
+          <w:b/>
+          <w:bCs/>
+          <w:sz w:val="24"/>
+          <w:szCs w:val="24"/>
+        </w:rPr>
+        <w:t xml:space="preserve"> reflection to customer:</w:t>
+      </w:r>
+      <w:r>
+        <w:t xml:space="preserve">  </w:t>
       </w:r>
     </w:p>
     <w:p/>
@@ -3886,7 +4260,7 @@
   <w:abstractNum w:abstractNumId="7" w15:restartNumberingAfterBreak="0">
     <w:nsid w:val="48BD4D30"/>
     <w:multiLevelType w:val="multilevel"/>
-    <w:tmpl w:val="E9305BC8"/>
+    <w:tmpl w:val="A86A9CCE"/>
     <w:lvl w:ilvl="0">
       <w:start w:val="1"/>
       <w:numFmt w:val="bullet"/>
@@ -3903,23 +4277,19 @@
         <w:sz w:val="20"/>
       </w:rPr>
     </w:lvl>
-    <w:lvl w:ilvl="1" w:tentative="1">
-      <w:start w:val="1"/>
-      <w:numFmt w:val="bullet"/>
-      <w:lvlText w:val="o"/>
-      <w:lvlJc w:val="left"/>
-      <w:pPr>
-        <w:tabs>
-          <w:tab w:val="num" w:pos="1440"/>
-        </w:tabs>
+    <w:lvl w:ilvl="1">
+      <w:start w:val="1"/>
+      <w:numFmt w:val="decimal"/>
+      <w:lvlText w:val="%2."/>
+      <w:lvlJc w:val="left"/>
+      <w:pPr>
         <w:ind w:left="1440" w:hanging="360"/>
       </w:pPr>
       <w:rPr>
-        <w:rFonts w:ascii="Courier New" w:hAnsi="Courier New" w:hint="default"/>
-        <w:sz w:val="20"/>
-      </w:rPr>
-    </w:lvl>
-    <w:lvl w:ilvl="2" w:tentative="1">
+        <w:rFonts w:hint="default"/>
+      </w:rPr>
+    </w:lvl>
+    <w:lvl w:ilvl="2">
       <w:start w:val="1"/>
       <w:numFmt w:val="bullet"/>
       <w:lvlText w:val=""/>
@@ -3935,7 +4305,7 @@
         <w:sz w:val="20"/>
       </w:rPr>
     </w:lvl>
-    <w:lvl w:ilvl="3" w:tentative="1">
+    <w:lvl w:ilvl="3">
       <w:start w:val="1"/>
       <w:numFmt w:val="bullet"/>
       <w:lvlText w:val=""/>
@@ -4333,7 +4703,7 @@
   <w:abstractNum w:abstractNumId="10" w15:restartNumberingAfterBreak="0">
     <w:nsid w:val="506F6B01"/>
     <w:multiLevelType w:val="hybridMultilevel"/>
-    <w:tmpl w:val="B8B8ECFE"/>
+    <w:tmpl w:val="DE841608"/>
     <w:lvl w:ilvl="0" w:tplc="40090001">
       <w:start w:val="1"/>
       <w:numFmt w:val="bullet"/>
@@ -4346,7 +4716,7 @@
         <w:rFonts w:ascii="Symbol" w:hAnsi="Symbol" w:hint="default"/>
       </w:rPr>
     </w:lvl>
-    <w:lvl w:ilvl="1" w:tplc="40090003" w:tentative="1">
+    <w:lvl w:ilvl="1" w:tplc="40090003">
       <w:start w:val="1"/>
       <w:numFmt w:val="bullet"/>
       <w:lvlText w:val="o"/>
@@ -4358,7 +4728,7 @@
         <w:rFonts w:ascii="Courier New" w:hAnsi="Courier New" w:cs="Courier New" w:hint="default"/>
       </w:rPr>
     </w:lvl>
-    <w:lvl w:ilvl="2" w:tplc="40090005" w:tentative="1">
+    <w:lvl w:ilvl="2" w:tplc="40090005">
       <w:start w:val="1"/>
       <w:numFmt w:val="bullet"/>
       <w:lvlText w:val=""/>

</xml_diff>

<commit_message>
add more details in steps
</commit_message>
<xml_diff>
--- a/Docs/Specifications & Features.docx
+++ b/Docs/Specifications & Features.docx
@@ -2,6 +2,43 @@
 <file path=word/document.xml><?xml version="1.0" encoding="utf-8"?>
 <w:document xmlns:wpc="http://schemas.microsoft.com/office/word/2010/wordprocessingCanvas" xmlns:cx="http://schemas.microsoft.com/office/drawing/2014/chartex" xmlns:cx1="http://schemas.microsoft.com/office/drawing/2015/9/8/chartex" xmlns:cx2="http://schemas.microsoft.com/office/drawing/2015/10/21/chartex" xmlns:cx3="http://schemas.microsoft.com/office/drawing/2016/5/9/chartex" xmlns:cx4="http://schemas.microsoft.com/office/drawing/2016/5/10/chartex" xmlns:cx5="http://schemas.microsoft.com/office/drawing/2016/5/11/chartex" xmlns:cx6="http://schemas.microsoft.com/office/drawing/2016/5/12/chartex" xmlns:cx7="http://schemas.microsoft.com/office/drawing/2016/5/13/chartex" xmlns:cx8="http://schemas.microsoft.com/office/drawing/2016/5/14/chartex" xmlns:mc="http://schemas.openxmlformats.org/markup-compatibility/2006" xmlns:aink="http://schemas.microsoft.com/office/drawing/2016/ink" xmlns:am3d="http://schemas.microsoft.com/office/drawing/2017/model3d" xmlns:o="urn:schemas-microsoft-com:office:office" xmlns:oel="http://schemas.microsoft.com/office/2019/extlst" xmlns:r="http://schemas.openxmlformats.org/officeDocument/2006/relationships" xmlns:m="http://schemas.openxmlformats.org/officeDocument/2006/math" xmlns:v="urn:schemas-microsoft-com:vml" xmlns:wp14="http://schemas.microsoft.com/office/word/2010/wordprocessingDrawing" xmlns:wp="http://schemas.openxmlformats.org/drawingml/2006/wordprocessingDrawing" xmlns:w10="urn:schemas-microsoft-com:office:word" xmlns:w="http://schemas.openxmlformats.org/wordprocessingml/2006/main" xmlns:w14="http://schemas.microsoft.com/office/word/2010/wordml" xmlns:w15="http://schemas.microsoft.com/office/word/2012/wordml" xmlns:w16cex="http://schemas.microsoft.com/office/word/2018/wordml/cex" xmlns:w16cid="http://schemas.microsoft.com/office/word/2016/wordml/cid" xmlns:w16="http://schemas.microsoft.com/office/word/2018/wordml" xmlns:w16du="http://schemas.microsoft.com/office/word/2023/wordml/word16du" xmlns:w16sdtdh="http://schemas.microsoft.com/office/word/2020/wordml/sdtdatahash" xmlns:w16sdtfl="http://schemas.microsoft.com/office/word/2024/wordml/sdtformatlock" xmlns:w16se="http://schemas.microsoft.com/office/word/2015/wordml/symex" xmlns:wpg="http://schemas.microsoft.com/office/word/2010/wordprocessingGroup" xmlns:wpi="http://schemas.microsoft.com/office/word/2010/wordprocessingInk" xmlns:wne="http://schemas.microsoft.com/office/word/2006/wordml" xmlns:wps="http://schemas.microsoft.com/office/word/2010/wordprocessingShape" mc:Ignorable="w14 w15 w16se w16cid w16 w16cex w16sdtdh w16sdtfl w16du wp14">
   <w:body>
+    <w:p>
+      <w:pPr>
+        <w:jc w:val="center"/>
+        <w:rPr>
+          <w:rFonts w:ascii="Times New Roman" w:hAnsi="Times New Roman" w:cs="Times New Roman"/>
+          <w:b/>
+          <w:bCs/>
+          <w:color w:val="000000" w:themeColor="text1"/>
+          <w:sz w:val="36"/>
+          <w:szCs w:val="36"/>
+          <w:u w:val="single"/>
+        </w:rPr>
+      </w:pPr>
+      <w:r>
+        <w:rPr>
+          <w:rFonts w:ascii="Times New Roman" w:hAnsi="Times New Roman" w:cs="Times New Roman"/>
+          <w:b/>
+          <w:bCs/>
+          <w:color w:val="000000" w:themeColor="text1"/>
+          <w:sz w:val="36"/>
+          <w:szCs w:val="36"/>
+          <w:u w:val="single"/>
+        </w:rPr>
+        <w:t>Specifications and Requirements</w:t>
+      </w:r>
+    </w:p>
+    <w:p>
+      <w:pPr>
+        <w:rPr>
+          <w:rFonts w:ascii="Times New Roman" w:hAnsi="Times New Roman" w:cs="Times New Roman"/>
+          <w:color w:val="000000" w:themeColor="text1"/>
+          <w:sz w:val="32"/>
+          <w:szCs w:val="32"/>
+          <w:u w:val="single"/>
+        </w:rPr>
+      </w:pPr>
+    </w:p>
     <w:p>
       <w:pPr>
         <w:rPr>
@@ -566,6 +603,7 @@
         <w:rPr>
           <w:rFonts w:ascii="Segoe UI Emoji" w:hAnsi="Segoe UI Emoji" w:cs="Segoe UI Emoji"/>
         </w:rPr>
+        <w:lastRenderedPageBreak/>
         <w:t>🚚</w:t>
       </w:r>
       <w:r>
@@ -629,7 +667,6 @@
         <w:rPr>
           <w:rFonts w:ascii="Segoe UI Emoji" w:hAnsi="Segoe UI Emoji" w:cs="Segoe UI Emoji"/>
         </w:rPr>
-        <w:lastRenderedPageBreak/>
         <w:t>📩</w:t>
       </w:r>
       <w:r>
@@ -1233,6 +1270,7 @@
         <w:rPr>
           <w:rFonts w:ascii="Segoe UI Emoji" w:hAnsi="Segoe UI Emoji" w:cs="Segoe UI Emoji"/>
         </w:rPr>
+        <w:lastRenderedPageBreak/>
         <w:t>❌</w:t>
       </w:r>
       <w:r>
@@ -1293,7 +1331,6 @@
           <w:b/>
           <w:bCs/>
         </w:rPr>
-        <w:lastRenderedPageBreak/>
         <w:t>📜</w:t>
       </w:r>
       <w:r>
@@ -2909,6 +2946,124 @@
         <w:t>teps to complete the project:</w:t>
       </w:r>
     </w:p>
+    <w:p>
+      <w:pPr>
+        <w:jc w:val="center"/>
+        <w:rPr>
+          <w:b/>
+          <w:bCs/>
+          <w:sz w:val="32"/>
+          <w:szCs w:val="32"/>
+          <w:u w:val="single"/>
+        </w:rPr>
+      </w:pPr>
+    </w:p>
+    <w:p>
+      <w:pPr>
+        <w:pBdr>
+          <w:top w:val="single" w:sz="4" w:space="1" w:color="auto"/>
+          <w:left w:val="single" w:sz="4" w:space="4" w:color="auto"/>
+          <w:bottom w:val="single" w:sz="4" w:space="1" w:color="auto"/>
+          <w:right w:val="single" w:sz="4" w:space="0" w:color="auto"/>
+          <w:between w:val="single" w:sz="4" w:space="1" w:color="auto"/>
+          <w:bar w:val="single" w:sz="4" w:color="auto"/>
+        </w:pBdr>
+      </w:pPr>
+      <w:r>
+        <w:rPr>
+          <w:b/>
+          <w:bCs/>
+          <w:u w:val="single"/>
+        </w:rPr>
+        <w:t>Colour</w:t>
+      </w:r>
+      <w:r>
+        <w:rPr>
+          <w:b/>
+          <w:bCs/>
+          <w:u w:val="single"/>
+        </w:rPr>
+        <w:t xml:space="preserve"> meaning</w:t>
+      </w:r>
+      <w:r>
+        <w:t>:</w:t>
+      </w:r>
+      <w:r>
+        <w:t xml:space="preserve"> </w:t>
+      </w:r>
+      <w:r>
+        <w:rPr>
+          <w:highlight w:val="yellow"/>
+        </w:rPr>
+        <w:t>A</w:t>
+      </w:r>
+      <w:r>
+        <w:t>:</w:t>
+      </w:r>
+      <w:r>
+        <w:t xml:space="preserve"> Functionality optional but, if possible, to implement then it will add value.</w:t>
+      </w:r>
+    </w:p>
+    <w:p>
+      <w:pPr>
+        <w:pBdr>
+          <w:top w:val="single" w:sz="4" w:space="1" w:color="auto"/>
+          <w:left w:val="single" w:sz="4" w:space="4" w:color="auto"/>
+          <w:bottom w:val="single" w:sz="4" w:space="1" w:color="auto"/>
+          <w:right w:val="single" w:sz="4" w:space="0" w:color="auto"/>
+          <w:between w:val="single" w:sz="4" w:space="1" w:color="auto"/>
+          <w:bar w:val="single" w:sz="4" w:color="auto"/>
+        </w:pBdr>
+      </w:pPr>
+      <w:r>
+        <w:tab/>
+        <w:t xml:space="preserve">           </w:t>
+      </w:r>
+      <w:r>
+        <w:t xml:space="preserve">      </w:t>
+      </w:r>
+      <w:r>
+        <w:rPr>
+          <w:highlight w:val="cyan"/>
+        </w:rPr>
+        <w:t>A</w:t>
+      </w:r>
+      <w:r>
+        <w:t>:  Another way we can take to implement the same functionality.</w:t>
+      </w:r>
+    </w:p>
+    <w:p>
+      <w:pPr>
+        <w:pBdr>
+          <w:top w:val="single" w:sz="4" w:space="1" w:color="auto"/>
+          <w:left w:val="single" w:sz="4" w:space="4" w:color="auto"/>
+          <w:bottom w:val="single" w:sz="4" w:space="1" w:color="auto"/>
+          <w:right w:val="single" w:sz="4" w:space="0" w:color="auto"/>
+          <w:between w:val="single" w:sz="4" w:space="1" w:color="auto"/>
+          <w:bar w:val="single" w:sz="4" w:color="auto"/>
+        </w:pBdr>
+        <w:rPr>
+          <w:sz w:val="32"/>
+          <w:szCs w:val="32"/>
+        </w:rPr>
+      </w:pPr>
+      <w:r>
+        <w:tab/>
+      </w:r>
+      <w:r>
+        <w:tab/>
+        <w:t xml:space="preserve">  </w:t>
+      </w:r>
+      <w:r>
+        <w:rPr>
+          <w:highlight w:val="green"/>
+        </w:rPr>
+        <w:t>A:</w:t>
+      </w:r>
+      <w:r>
+        <w:t xml:space="preserve">  Any other colour: If-else statements.</w:t>
+      </w:r>
+    </w:p>
     <w:p/>
     <w:p>
       <w:pPr>
@@ -2917,6 +3072,53 @@
           <w:ilvl w:val="1"/>
           <w:numId w:val="13"/>
         </w:numPr>
+        <w:rPr>
+          <w:b/>
+          <w:bCs/>
+        </w:rPr>
+      </w:pPr>
+      <w:r>
+        <w:rPr>
+          <w:b/>
+          <w:bCs/>
+          <w:sz w:val="24"/>
+          <w:szCs w:val="24"/>
+        </w:rPr>
+        <w:t>Sign in and registration</w:t>
+      </w:r>
+      <w:r>
+        <w:rPr>
+          <w:b/>
+          <w:bCs/>
+        </w:rPr>
+        <w:t xml:space="preserve">: </w:t>
+      </w:r>
+      <w:r>
+        <w:t xml:space="preserve">Create the sign in and registration page. Add the authentication part and manage the user profiles because we have customer and admin profile differently. For registration we have to take fields: Name, username, address, phone number, password. The customer should be able to sign in or sign up using his username and password. Also, if admin does the login part, he should be redirected to the admin page and not on the customer page. </w:t>
+      </w:r>
+      <w:r>
+        <w:rPr>
+          <w:highlight w:val="yellow"/>
+        </w:rPr>
+        <w:t>Also, it is most important that we have the recovery part of forgot password/forgot username.</w:t>
+      </w:r>
+      <w:r>
+        <w:t xml:space="preserve"> </w:t>
+      </w:r>
+      <w:r>
+        <w:rPr>
+          <w:highlight w:val="cyan"/>
+        </w:rPr>
+        <w:t>Instead of username we can also take login through mobile number and keep that mobile number entity as unique.</w:t>
+      </w:r>
+    </w:p>
+    <w:p>
+      <w:pPr>
+        <w:pStyle w:val="ListParagraph"/>
+        <w:numPr>
+          <w:ilvl w:val="1"/>
+          <w:numId w:val="13"/>
+        </w:numPr>
       </w:pPr>
       <w:r>
         <w:rPr>
@@ -3136,6 +3338,7 @@
           <w:sz w:val="24"/>
           <w:szCs w:val="24"/>
         </w:rPr>
+        <w:lastRenderedPageBreak/>
         <w:t>Make separate product page</w:t>
       </w:r>
       <w:r>
@@ -3184,7 +3387,13 @@
         <w:t xml:space="preserve">Cart Page: </w:t>
       </w:r>
       <w:r>
-        <w:t>We have to first make the user interface of the cart page as per the design. Then when we click on ‘add to cart’ on any product then we should be able to see the product in the cart. Products subtotal and grand total should be matched very well. Promo code functionality should be tested using demo promo codes. The discount should be applied and the reduced cost of products must be visible and calculated correctly.</w:t>
+        <w:t>We have to first make the user interface of the cart page as per the design. Then when we click on ‘add to cart’ on any product then we should be able to see the product in the cart. Products subtotal and grand total should be matched very well.</w:t>
+      </w:r>
+      <w:r>
+        <w:t xml:space="preserve"> Customer can plus minus the quantity of the product according to him.</w:t>
+      </w:r>
+      <w:r>
+        <w:t xml:space="preserve"> Promo code functionality should be tested using demo promo codes. The discount should be applied and the reduced cost of products must be visible and calculated correctly.</w:t>
       </w:r>
     </w:p>
     <w:p>
@@ -3231,6 +3440,322 @@
       <w:r>
         <w:t xml:space="preserve">  </w:t>
       </w:r>
+      <w:r>
+        <w:t>Make the user interface for the admin delivery page according to the design. Then try configuring the delivery option as delivery available or not? If available then show the user cart by adding the delivery fee in his total.</w:t>
+      </w:r>
+    </w:p>
+    <w:p>
+      <w:pPr>
+        <w:pStyle w:val="ListParagraph"/>
+        <w:numPr>
+          <w:ilvl w:val="2"/>
+          <w:numId w:val="14"/>
+        </w:numPr>
+        <w:rPr>
+          <w:b/>
+          <w:bCs/>
+          <w:sz w:val="24"/>
+          <w:szCs w:val="24"/>
+        </w:rPr>
+      </w:pPr>
+      <w:r>
+        <w:rPr>
+          <w:u w:val="single"/>
+        </w:rPr>
+        <w:t>For subscribed customers:</w:t>
+      </w:r>
+      <w:r>
+        <w:t xml:space="preserve"> </w:t>
+      </w:r>
+      <w:r>
+        <w:rPr>
+          <w:highlight w:val="green"/>
+        </w:rPr>
+        <w:t>If delivery is disable: They should see information pop up as delivery is disable now -&gt; you can schedule the delivery tomorrow with the milk subscription. If he schedules the delivery then the admin should see the order in his live order page.</w:t>
+      </w:r>
+      <w:r>
+        <w:t xml:space="preserve"> </w:t>
+      </w:r>
+      <w:r>
+        <w:rPr>
+          <w:highlight w:val="lightGray"/>
+        </w:rPr>
+        <w:t xml:space="preserve">If delivery is available: Then the grand total should be visible with addition of the delivery charges. And then if he proceeds to checkout, </w:t>
+      </w:r>
+      <w:r>
+        <w:rPr>
+          <w:highlight w:val="cyan"/>
+        </w:rPr>
+        <w:t xml:space="preserve">he should choose the address of his choice either it is his already present address or some new address. </w:t>
+      </w:r>
+      <w:r>
+        <w:rPr>
+          <w:highlight w:val="lightGray"/>
+        </w:rPr>
+        <w:t>If he proceeds to checkout then, then also the admin should be able to see the live order on his screen.</w:t>
+      </w:r>
+    </w:p>
+    <w:p>
+      <w:pPr>
+        <w:pStyle w:val="ListParagraph"/>
+        <w:numPr>
+          <w:ilvl w:val="3"/>
+          <w:numId w:val="14"/>
+        </w:numPr>
+        <w:rPr>
+          <w:b/>
+          <w:bCs/>
+          <w:sz w:val="24"/>
+          <w:szCs w:val="24"/>
+          <w:u w:val="single"/>
+        </w:rPr>
+      </w:pPr>
+      <w:r>
+        <w:t>On the admins live order screen, we should have 2 sections. Upper section will have the orders given now and he should accept or reject the order. And in lower section we will have the ongoing orders present and if there he ticks on order completed then the order should go in the order history page</w:t>
+      </w:r>
+      <w:r>
+        <w:t xml:space="preserve">, </w:t>
+      </w:r>
+      <w:r>
+        <w:rPr>
+          <w:b/>
+          <w:bCs/>
+          <w:u w:val="single"/>
+        </w:rPr>
+        <w:t>also it should be also seen in the customer order history page.</w:t>
+      </w:r>
+    </w:p>
+    <w:p>
+      <w:pPr>
+        <w:pStyle w:val="ListParagraph"/>
+        <w:numPr>
+          <w:ilvl w:val="2"/>
+          <w:numId w:val="14"/>
+        </w:numPr>
+        <w:rPr>
+          <w:b/>
+          <w:bCs/>
+          <w:sz w:val="24"/>
+          <w:szCs w:val="24"/>
+        </w:rPr>
+      </w:pPr>
+      <w:r>
+        <w:rPr>
+          <w:u w:val="single"/>
+        </w:rPr>
+        <w:t>For unsubscribed customers:</w:t>
+      </w:r>
+      <w:r>
+        <w:t xml:space="preserve"> </w:t>
+      </w:r>
+      <w:r>
+        <w:rPr>
+          <w:highlight w:val="green"/>
+        </w:rPr>
+        <w:t>If delivery is disable: They should see the same pop-up message as delivery is not available but only difference is they will not have any schedule to delivery option.</w:t>
+      </w:r>
+      <w:r>
+        <w:t xml:space="preserve"> </w:t>
+      </w:r>
+      <w:r>
+        <w:rPr>
+          <w:highlight w:val="lightGray"/>
+        </w:rPr>
+        <w:t xml:space="preserve">If delivery is available: </w:t>
+      </w:r>
+      <w:r>
+        <w:rPr>
+          <w:highlight w:val="lightGray"/>
+        </w:rPr>
+        <w:t xml:space="preserve">Then the grand total should be visible with addition of the delivery charges. And then if he proceeds to checkout, he should </w:t>
+      </w:r>
+      <w:r>
+        <w:rPr>
+          <w:highlight w:val="lightGray"/>
+        </w:rPr>
+        <w:t>enter the address</w:t>
+      </w:r>
+      <w:r>
+        <w:rPr>
+          <w:highlight w:val="lightGray"/>
+        </w:rPr>
+        <w:t>. If he proceeds to checkout then, then also the admin should be able to see the live order on his screen</w:t>
+      </w:r>
+      <w:r>
+        <w:t>.</w:t>
+      </w:r>
+    </w:p>
+    <w:p>
+      <w:pPr>
+        <w:pStyle w:val="ListParagraph"/>
+        <w:numPr>
+          <w:ilvl w:val="1"/>
+          <w:numId w:val="13"/>
+        </w:numPr>
+        <w:rPr>
+          <w:b/>
+          <w:bCs/>
+          <w:sz w:val="24"/>
+          <w:szCs w:val="24"/>
+        </w:rPr>
+      </w:pPr>
+      <w:r>
+        <w:rPr>
+          <w:b/>
+          <w:bCs/>
+          <w:sz w:val="24"/>
+          <w:szCs w:val="24"/>
+        </w:rPr>
+        <w:t xml:space="preserve">Make the subscriber view page for admin: </w:t>
+      </w:r>
+      <w:r>
+        <w:t>The details of the subscribed customers, Name, address and mobile number should be fetched and clearly visible on the subscriber view page of the admin. Also, the search &amp; sort functionality should also work fine.</w:t>
+      </w:r>
+    </w:p>
+    <w:p>
+      <w:pPr>
+        <w:pStyle w:val="ListParagraph"/>
+        <w:numPr>
+          <w:ilvl w:val="1"/>
+          <w:numId w:val="13"/>
+        </w:numPr>
+        <w:rPr>
+          <w:b/>
+          <w:bCs/>
+          <w:sz w:val="24"/>
+          <w:szCs w:val="24"/>
+        </w:rPr>
+      </w:pPr>
+      <w:r>
+        <w:rPr>
+          <w:b/>
+          <w:bCs/>
+          <w:sz w:val="24"/>
+          <w:szCs w:val="24"/>
+        </w:rPr>
+        <w:t xml:space="preserve">Subscription Part: </w:t>
+      </w:r>
+      <w:r>
+        <w:t xml:space="preserve">At first every customer is an unsubscribed customer. When he goes on the subscription page, he will see the pop up encouraging to buy the subscription. Also, he can buy by clicking on the ‘buy subscription’ button on the subscription page. </w:t>
+      </w:r>
+      <w:r>
+        <w:t>(</w:t>
+      </w:r>
+      <w:r>
+        <w:rPr>
+          <w:u w:val="single"/>
+        </w:rPr>
+        <w:t>Here we have to deep think about how we are going to create the calendar? Are we taking any pre-built one or we will make it from scratch?</w:t>
+      </w:r>
+      <w:r>
+        <w:rPr>
+          <w:u w:val="single"/>
+        </w:rPr>
+        <w:t>)</w:t>
+      </w:r>
+      <w:r>
+        <w:t xml:space="preserve"> After </w:t>
+      </w:r>
+      <w:r>
+        <w:lastRenderedPageBreak/>
+        <w:t>clicking on the buy subscription option, a subscription will be added in his cart just like it is a product.</w:t>
+      </w:r>
+      <w:r>
+        <w:t xml:space="preserve"> Before he </w:t>
+      </w:r>
+      <w:proofErr w:type="gramStart"/>
+      <w:r>
+        <w:t>have</w:t>
+      </w:r>
+      <w:proofErr w:type="gramEnd"/>
+      <w:r>
+        <w:t xml:space="preserve"> to fill a form with details like: address, which product and it’s quantity. (We also have to think about how much we are going to charge for the subscription, like if I want 4 litres of milk then will my subscription price will be different or not? Likewise…)</w:t>
+      </w:r>
+      <w:r>
+        <w:t xml:space="preserve"> </w:t>
+      </w:r>
+      <w:r>
+        <w:rPr>
+          <w:b/>
+          <w:bCs/>
+          <w:highlight w:val="red"/>
+          <w:u w:val="single"/>
+        </w:rPr>
+        <w:t xml:space="preserve">For subscription even if the delivery is disabled then </w:t>
+      </w:r>
+      <w:proofErr w:type="gramStart"/>
+      <w:r>
+        <w:rPr>
+          <w:b/>
+          <w:bCs/>
+          <w:highlight w:val="red"/>
+          <w:u w:val="single"/>
+        </w:rPr>
+        <w:t>also</w:t>
+      </w:r>
+      <w:proofErr w:type="gramEnd"/>
+      <w:r>
+        <w:rPr>
+          <w:b/>
+          <w:bCs/>
+          <w:highlight w:val="red"/>
+          <w:u w:val="single"/>
+        </w:rPr>
+        <w:t xml:space="preserve"> he should be able to buy the subscription.</w:t>
+      </w:r>
+      <w:r>
+        <w:t xml:space="preserve">  After buying the subscription the user data should move into the subscriber catalogue of the database.</w:t>
+      </w:r>
+      <w:r>
+        <w:t xml:space="preserve"> At first test this much.</w:t>
+      </w:r>
+    </w:p>
+    <w:p>
+      <w:pPr>
+        <w:pStyle w:val="ListParagraph"/>
+        <w:numPr>
+          <w:ilvl w:val="1"/>
+          <w:numId w:val="13"/>
+        </w:numPr>
+        <w:rPr>
+          <w:b/>
+          <w:bCs/>
+          <w:sz w:val="24"/>
+          <w:szCs w:val="24"/>
+        </w:rPr>
+      </w:pPr>
+      <w:r>
+        <w:rPr>
+          <w:b/>
+          <w:bCs/>
+          <w:sz w:val="24"/>
+          <w:szCs w:val="24"/>
+        </w:rPr>
+        <w:t xml:space="preserve">Subscription testing part: </w:t>
+      </w:r>
+      <w:r>
+        <w:t>Once the subscriber buys the subscription (it should only be for 1 month in the start) he will look the updated subscription page. He will see the start date and end date of the subscription.</w:t>
+      </w:r>
+    </w:p>
+    <w:p>
+      <w:pPr>
+        <w:rPr>
+          <w:b/>
+          <w:bCs/>
+          <w:sz w:val="24"/>
+          <w:szCs w:val="24"/>
+        </w:rPr>
+      </w:pPr>
+    </w:p>
+    <w:p>
+      <w:pPr>
+        <w:rPr>
+          <w:b/>
+          <w:bCs/>
+          <w:sz w:val="24"/>
+          <w:szCs w:val="24"/>
+        </w:rPr>
+      </w:pPr>
     </w:p>
     <w:p/>
     <w:p/>
@@ -4260,7 +4785,7 @@
   <w:abstractNum w:abstractNumId="7" w15:restartNumberingAfterBreak="0">
     <w:nsid w:val="48BD4D30"/>
     <w:multiLevelType w:val="multilevel"/>
-    <w:tmpl w:val="A86A9CCE"/>
+    <w:tmpl w:val="9F92222A"/>
     <w:lvl w:ilvl="0">
       <w:start w:val="1"/>
       <w:numFmt w:val="bullet"/>
@@ -4278,15 +4803,16 @@
       </w:rPr>
     </w:lvl>
     <w:lvl w:ilvl="1">
-      <w:start w:val="1"/>
       <w:numFmt w:val="decimal"/>
       <w:lvlText w:val="%2."/>
       <w:lvlJc w:val="left"/>
       <w:pPr>
-        <w:ind w:left="1440" w:hanging="360"/>
+        <w:ind w:left="1494" w:hanging="360"/>
       </w:pPr>
       <w:rPr>
         <w:rFonts w:hint="default"/>
+        <w:b/>
+        <w:bCs/>
       </w:rPr>
     </w:lvl>
     <w:lvl w:ilvl="2">
@@ -4703,7 +5229,7 @@
   <w:abstractNum w:abstractNumId="10" w15:restartNumberingAfterBreak="0">
     <w:nsid w:val="506F6B01"/>
     <w:multiLevelType w:val="hybridMultilevel"/>
-    <w:tmpl w:val="DE841608"/>
+    <w:tmpl w:val="A4B67B84"/>
     <w:lvl w:ilvl="0" w:tplc="40090001">
       <w:start w:val="1"/>
       <w:numFmt w:val="bullet"/>
@@ -4740,7 +5266,7 @@
         <w:rFonts w:ascii="Wingdings" w:hAnsi="Wingdings" w:hint="default"/>
       </w:rPr>
     </w:lvl>
-    <w:lvl w:ilvl="3" w:tplc="40090001" w:tentative="1">
+    <w:lvl w:ilvl="3" w:tplc="40090001">
       <w:start w:val="1"/>
       <w:numFmt w:val="bullet"/>
       <w:lvlText w:val=""/>

</xml_diff>